<commit_message>
changes in index .html page
</commit_message>
<xml_diff>
--- a/documentation/Test Log Sheet LO3 (1).docx
+++ b/documentation/Test Log Sheet LO3 (1).docx
@@ -1,13 +1,11 @@
 
 <file path=word/document.xml><?xml version="1.0" encoding="utf-8"?>
-<w:document xmlns:wpc="http://schemas.microsoft.com/office/word/2010/wordprocessingCanvas" xmlns:mc="http://schemas.openxmlformats.org/markup-compatibility/2006" xmlns:o="urn:schemas-microsoft-com:office:office" xmlns:r="http://schemas.openxmlformats.org/officeDocument/2006/relationships" xmlns:m="http://schemas.openxmlformats.org/officeDocument/2006/math" xmlns:v="urn:schemas-microsoft-com:vml" xmlns:wp14="http://schemas.microsoft.com/office/word/2010/wordprocessingDrawing" xmlns:wp="http://schemas.openxmlformats.org/drawingml/2006/wordprocessingDrawing" xmlns:w10="urn:schemas-microsoft-com:office:word" xmlns:w="http://schemas.openxmlformats.org/wordprocessingml/2006/main" xmlns:w14="http://schemas.microsoft.com/office/word/2010/wordml" xmlns:w15="http://schemas.microsoft.com/office/word/2012/wordml" xmlns:wpg="http://schemas.microsoft.com/office/word/2010/wordprocessingGroup" xmlns:wpi="http://schemas.microsoft.com/office/word/2010/wordprocessingInk" xmlns:wne="http://schemas.microsoft.com/office/word/2006/wordml" xmlns:wps="http://schemas.microsoft.com/office/word/2010/wordprocessingShape" mc:Ignorable="w14 w15 wp14">
+<w:document xmlns:wpc="http://schemas.microsoft.com/office/word/2010/wordprocessingCanvas" xmlns:cx="http://schemas.microsoft.com/office/drawing/2014/chartex" xmlns:cx1="http://schemas.microsoft.com/office/drawing/2015/9/8/chartex" xmlns:cx2="http://schemas.microsoft.com/office/drawing/2015/10/21/chartex" xmlns:cx3="http://schemas.microsoft.com/office/drawing/2016/5/9/chartex" xmlns:cx4="http://schemas.microsoft.com/office/drawing/2016/5/10/chartex" xmlns:cx5="http://schemas.microsoft.com/office/drawing/2016/5/11/chartex" xmlns:cx6="http://schemas.microsoft.com/office/drawing/2016/5/12/chartex" xmlns:cx7="http://schemas.microsoft.com/office/drawing/2016/5/13/chartex" xmlns:cx8="http://schemas.microsoft.com/office/drawing/2016/5/14/chartex" xmlns:mc="http://schemas.openxmlformats.org/markup-compatibility/2006" xmlns:aink="http://schemas.microsoft.com/office/drawing/2016/ink" xmlns:am3d="http://schemas.microsoft.com/office/drawing/2017/model3d" xmlns:o="urn:schemas-microsoft-com:office:office" xmlns:oel="http://schemas.microsoft.com/office/2019/extlst" xmlns:r="http://schemas.openxmlformats.org/officeDocument/2006/relationships" xmlns:m="http://schemas.openxmlformats.org/officeDocument/2006/math" xmlns:v="urn:schemas-microsoft-com:vml" xmlns:wp14="http://schemas.microsoft.com/office/word/2010/wordprocessingDrawing" xmlns:wp="http://schemas.openxmlformats.org/drawingml/2006/wordprocessingDrawing" xmlns:w10="urn:schemas-microsoft-com:office:word" xmlns:w="http://schemas.openxmlformats.org/wordprocessingml/2006/main" xmlns:w14="http://schemas.microsoft.com/office/word/2010/wordml" xmlns:w15="http://schemas.microsoft.com/office/word/2012/wordml" xmlns:w16cex="http://schemas.microsoft.com/office/word/2018/wordml/cex" xmlns:w16cid="http://schemas.microsoft.com/office/word/2016/wordml/cid" xmlns:w16="http://schemas.microsoft.com/office/word/2018/wordml" xmlns:w16du="http://schemas.microsoft.com/office/word/2023/wordml/word16du" xmlns:w16sdtdh="http://schemas.microsoft.com/office/word/2020/wordml/sdtdatahash" xmlns:w16se="http://schemas.microsoft.com/office/word/2015/wordml/symex" xmlns:wpg="http://schemas.microsoft.com/office/word/2010/wordprocessingGroup" xmlns:wpi="http://schemas.microsoft.com/office/word/2010/wordprocessingInk" xmlns:wne="http://schemas.microsoft.com/office/word/2006/wordml" xmlns:wps="http://schemas.microsoft.com/office/word/2010/wordprocessingShape" mc:Ignorable="w14 w15 w16se w16cid w16 w16cex w16sdtdh w16du wp14">
   <w:body>
     <w:p>
       <w:r>
         <w:t>Template: LO3 Authoring a Website</w:t>
       </w:r>
-      <w:bookmarkStart w:id="0" w:name="_GoBack"/>
-      <w:bookmarkEnd w:id="0"/>
     </w:p>
     <w:tbl>
       <w:tblPr>
@@ -411,6 +409,12 @@
                 <w:sz w:val="22"/>
               </w:rPr>
             </w:pPr>
+            <w:r>
+              <w:rPr>
+                <w:sz w:val="22"/>
+              </w:rPr>
+              <w:t>Yes</w:t>
+            </w:r>
           </w:p>
           <w:p>
             <w:pPr>
@@ -477,6 +481,21 @@
                 <w:sz w:val="22"/>
               </w:rPr>
             </w:pPr>
+            <w:r>
+              <w:rPr>
+                <w:sz w:val="22"/>
+              </w:rPr>
+              <w:t>Yes</w:t>
+            </w:r>
+          </w:p>
+          <w:p>
+            <w:pPr>
+              <w:spacing w:line="240" w:lineRule="auto"/>
+              <w:jc w:val="center"/>
+              <w:rPr>
+                <w:sz w:val="22"/>
+              </w:rPr>
+            </w:pPr>
           </w:p>
           <w:p>
             <w:pPr>
@@ -545,6 +564,21 @@
                 <w:sz w:val="22"/>
               </w:rPr>
             </w:pPr>
+            <w:r>
+              <w:rPr>
+                <w:sz w:val="22"/>
+              </w:rPr>
+              <w:t>Yes</w:t>
+            </w:r>
+          </w:p>
+          <w:p>
+            <w:pPr>
+              <w:spacing w:line="240" w:lineRule="auto"/>
+              <w:jc w:val="center"/>
+              <w:rPr>
+                <w:sz w:val="22"/>
+              </w:rPr>
+            </w:pPr>
           </w:p>
           <w:p>
             <w:pPr>
@@ -613,6 +647,21 @@
                 <w:sz w:val="22"/>
               </w:rPr>
             </w:pPr>
+            <w:r>
+              <w:rPr>
+                <w:sz w:val="22"/>
+              </w:rPr>
+              <w:t>Yes</w:t>
+            </w:r>
+          </w:p>
+          <w:p>
+            <w:pPr>
+              <w:spacing w:line="240" w:lineRule="auto"/>
+              <w:jc w:val="center"/>
+              <w:rPr>
+                <w:sz w:val="22"/>
+              </w:rPr>
+            </w:pPr>
           </w:p>
           <w:p>
             <w:pPr>
@@ -681,6 +730,21 @@
                 <w:sz w:val="22"/>
               </w:rPr>
             </w:pPr>
+            <w:r>
+              <w:rPr>
+                <w:sz w:val="22"/>
+              </w:rPr>
+              <w:t>Yes</w:t>
+            </w:r>
+          </w:p>
+          <w:p>
+            <w:pPr>
+              <w:spacing w:line="240" w:lineRule="auto"/>
+              <w:jc w:val="center"/>
+              <w:rPr>
+                <w:sz w:val="22"/>
+              </w:rPr>
+            </w:pPr>
           </w:p>
           <w:p>
             <w:pPr>
@@ -749,6 +813,12 @@
                 <w:sz w:val="22"/>
               </w:rPr>
             </w:pPr>
+            <w:r>
+              <w:rPr>
+                <w:sz w:val="22"/>
+              </w:rPr>
+              <w:t>Yes</w:t>
+            </w:r>
           </w:p>
           <w:p>
             <w:pPr>
@@ -827,6 +897,21 @@
           </w:tcPr>
           <w:p>
             <w:pPr>
+              <w:spacing w:line="240" w:lineRule="auto"/>
+              <w:jc w:val="center"/>
+              <w:rPr>
+                <w:sz w:val="22"/>
+              </w:rPr>
+            </w:pPr>
+            <w:r>
+              <w:rPr>
+                <w:sz w:val="22"/>
+              </w:rPr>
+              <w:t>Yes</w:t>
+            </w:r>
+          </w:p>
+          <w:p>
+            <w:pPr>
               <w:jc w:val="center"/>
             </w:pPr>
           </w:p>
@@ -837,6 +922,21 @@
           </w:tcPr>
           <w:p>
             <w:pPr>
+              <w:spacing w:line="240" w:lineRule="auto"/>
+              <w:jc w:val="center"/>
+              <w:rPr>
+                <w:sz w:val="22"/>
+              </w:rPr>
+            </w:pPr>
+            <w:r>
+              <w:rPr>
+                <w:sz w:val="22"/>
+              </w:rPr>
+              <w:t>Yes</w:t>
+            </w:r>
+          </w:p>
+          <w:p>
+            <w:pPr>
               <w:jc w:val="center"/>
             </w:pPr>
           </w:p>
@@ -847,6 +947,21 @@
           </w:tcPr>
           <w:p>
             <w:pPr>
+              <w:spacing w:line="240" w:lineRule="auto"/>
+              <w:jc w:val="center"/>
+              <w:rPr>
+                <w:sz w:val="22"/>
+              </w:rPr>
+            </w:pPr>
+            <w:r>
+              <w:rPr>
+                <w:sz w:val="22"/>
+              </w:rPr>
+              <w:t>Yes</w:t>
+            </w:r>
+          </w:p>
+          <w:p>
+            <w:pPr>
               <w:jc w:val="center"/>
             </w:pPr>
           </w:p>
@@ -857,6 +972,21 @@
           </w:tcPr>
           <w:p>
             <w:pPr>
+              <w:spacing w:line="240" w:lineRule="auto"/>
+              <w:jc w:val="center"/>
+              <w:rPr>
+                <w:sz w:val="22"/>
+              </w:rPr>
+            </w:pPr>
+            <w:r>
+              <w:rPr>
+                <w:sz w:val="22"/>
+              </w:rPr>
+              <w:t>Yes</w:t>
+            </w:r>
+          </w:p>
+          <w:p>
+            <w:pPr>
               <w:jc w:val="center"/>
             </w:pPr>
           </w:p>
@@ -867,6 +997,21 @@
           </w:tcPr>
           <w:p>
             <w:pPr>
+              <w:spacing w:line="240" w:lineRule="auto"/>
+              <w:jc w:val="center"/>
+              <w:rPr>
+                <w:sz w:val="22"/>
+              </w:rPr>
+            </w:pPr>
+            <w:r>
+              <w:rPr>
+                <w:sz w:val="22"/>
+              </w:rPr>
+              <w:t>Yes</w:t>
+            </w:r>
+          </w:p>
+          <w:p>
+            <w:pPr>
               <w:jc w:val="center"/>
             </w:pPr>
           </w:p>
@@ -875,6 +1020,21 @@
           <w:tcPr>
             <w:tcW w:w="1099" w:type="dxa"/>
           </w:tcPr>
+          <w:p>
+            <w:pPr>
+              <w:spacing w:line="240" w:lineRule="auto"/>
+              <w:jc w:val="center"/>
+              <w:rPr>
+                <w:sz w:val="22"/>
+              </w:rPr>
+            </w:pPr>
+            <w:r>
+              <w:rPr>
+                <w:sz w:val="22"/>
+              </w:rPr>
+              <w:t>Yes</w:t>
+            </w:r>
+          </w:p>
           <w:p>
             <w:pPr>
               <w:jc w:val="center"/>
@@ -920,6 +1080,21 @@
           </w:tcPr>
           <w:p>
             <w:pPr>
+              <w:spacing w:line="240" w:lineRule="auto"/>
+              <w:jc w:val="center"/>
+              <w:rPr>
+                <w:sz w:val="22"/>
+              </w:rPr>
+            </w:pPr>
+            <w:r>
+              <w:rPr>
+                <w:sz w:val="22"/>
+              </w:rPr>
+              <w:t>Yes</w:t>
+            </w:r>
+          </w:p>
+          <w:p>
+            <w:pPr>
               <w:jc w:val="center"/>
             </w:pPr>
           </w:p>
@@ -930,6 +1105,21 @@
           </w:tcPr>
           <w:p>
             <w:pPr>
+              <w:spacing w:line="240" w:lineRule="auto"/>
+              <w:jc w:val="center"/>
+              <w:rPr>
+                <w:sz w:val="22"/>
+              </w:rPr>
+            </w:pPr>
+            <w:r>
+              <w:rPr>
+                <w:sz w:val="22"/>
+              </w:rPr>
+              <w:t>Yes</w:t>
+            </w:r>
+          </w:p>
+          <w:p>
+            <w:pPr>
               <w:jc w:val="center"/>
             </w:pPr>
           </w:p>
@@ -940,6 +1130,21 @@
           </w:tcPr>
           <w:p>
             <w:pPr>
+              <w:spacing w:line="240" w:lineRule="auto"/>
+              <w:jc w:val="center"/>
+              <w:rPr>
+                <w:sz w:val="22"/>
+              </w:rPr>
+            </w:pPr>
+            <w:r>
+              <w:rPr>
+                <w:sz w:val="22"/>
+              </w:rPr>
+              <w:t>Yes</w:t>
+            </w:r>
+          </w:p>
+          <w:p>
+            <w:pPr>
               <w:jc w:val="center"/>
             </w:pPr>
           </w:p>
@@ -950,6 +1155,21 @@
           </w:tcPr>
           <w:p>
             <w:pPr>
+              <w:spacing w:line="240" w:lineRule="auto"/>
+              <w:jc w:val="center"/>
+              <w:rPr>
+                <w:sz w:val="22"/>
+              </w:rPr>
+            </w:pPr>
+            <w:r>
+              <w:rPr>
+                <w:sz w:val="22"/>
+              </w:rPr>
+              <w:t>Yes</w:t>
+            </w:r>
+          </w:p>
+          <w:p>
+            <w:pPr>
               <w:jc w:val="center"/>
             </w:pPr>
           </w:p>
@@ -960,6 +1180,21 @@
           </w:tcPr>
           <w:p>
             <w:pPr>
+              <w:spacing w:line="240" w:lineRule="auto"/>
+              <w:jc w:val="center"/>
+              <w:rPr>
+                <w:sz w:val="22"/>
+              </w:rPr>
+            </w:pPr>
+            <w:r>
+              <w:rPr>
+                <w:sz w:val="22"/>
+              </w:rPr>
+              <w:t>Yes</w:t>
+            </w:r>
+          </w:p>
+          <w:p>
+            <w:pPr>
               <w:jc w:val="center"/>
             </w:pPr>
           </w:p>
@@ -968,6 +1203,21 @@
           <w:tcPr>
             <w:tcW w:w="1099" w:type="dxa"/>
           </w:tcPr>
+          <w:p>
+            <w:pPr>
+              <w:spacing w:line="240" w:lineRule="auto"/>
+              <w:jc w:val="center"/>
+              <w:rPr>
+                <w:sz w:val="22"/>
+              </w:rPr>
+            </w:pPr>
+            <w:r>
+              <w:rPr>
+                <w:sz w:val="22"/>
+              </w:rPr>
+              <w:t>Yes</w:t>
+            </w:r>
+          </w:p>
           <w:p>
             <w:pPr>
               <w:jc w:val="center"/>
@@ -1013,6 +1263,21 @@
           </w:tcPr>
           <w:p>
             <w:pPr>
+              <w:spacing w:line="240" w:lineRule="auto"/>
+              <w:jc w:val="center"/>
+              <w:rPr>
+                <w:sz w:val="22"/>
+              </w:rPr>
+            </w:pPr>
+            <w:r>
+              <w:rPr>
+                <w:sz w:val="22"/>
+              </w:rPr>
+              <w:t>Yes</w:t>
+            </w:r>
+          </w:p>
+          <w:p>
+            <w:pPr>
               <w:jc w:val="center"/>
             </w:pPr>
           </w:p>
@@ -1023,6 +1288,21 @@
           </w:tcPr>
           <w:p>
             <w:pPr>
+              <w:spacing w:line="240" w:lineRule="auto"/>
+              <w:jc w:val="center"/>
+              <w:rPr>
+                <w:sz w:val="22"/>
+              </w:rPr>
+            </w:pPr>
+            <w:r>
+              <w:rPr>
+                <w:sz w:val="22"/>
+              </w:rPr>
+              <w:t>Yes</w:t>
+            </w:r>
+          </w:p>
+          <w:p>
+            <w:pPr>
               <w:jc w:val="center"/>
             </w:pPr>
           </w:p>
@@ -1033,6 +1313,21 @@
           </w:tcPr>
           <w:p>
             <w:pPr>
+              <w:spacing w:line="240" w:lineRule="auto"/>
+              <w:jc w:val="center"/>
+              <w:rPr>
+                <w:sz w:val="22"/>
+              </w:rPr>
+            </w:pPr>
+            <w:r>
+              <w:rPr>
+                <w:sz w:val="22"/>
+              </w:rPr>
+              <w:t>Yes</w:t>
+            </w:r>
+          </w:p>
+          <w:p>
+            <w:pPr>
               <w:jc w:val="center"/>
             </w:pPr>
           </w:p>
@@ -1043,6 +1338,21 @@
           </w:tcPr>
           <w:p>
             <w:pPr>
+              <w:spacing w:line="240" w:lineRule="auto"/>
+              <w:jc w:val="center"/>
+              <w:rPr>
+                <w:sz w:val="22"/>
+              </w:rPr>
+            </w:pPr>
+            <w:r>
+              <w:rPr>
+                <w:sz w:val="22"/>
+              </w:rPr>
+              <w:t>Yes</w:t>
+            </w:r>
+          </w:p>
+          <w:p>
+            <w:pPr>
               <w:jc w:val="center"/>
             </w:pPr>
           </w:p>
@@ -1053,6 +1363,21 @@
           </w:tcPr>
           <w:p>
             <w:pPr>
+              <w:spacing w:line="240" w:lineRule="auto"/>
+              <w:jc w:val="center"/>
+              <w:rPr>
+                <w:sz w:val="22"/>
+              </w:rPr>
+            </w:pPr>
+            <w:r>
+              <w:rPr>
+                <w:sz w:val="22"/>
+              </w:rPr>
+              <w:t>Yes</w:t>
+            </w:r>
+          </w:p>
+          <w:p>
+            <w:pPr>
               <w:jc w:val="center"/>
             </w:pPr>
           </w:p>
@@ -1061,6 +1386,21 @@
           <w:tcPr>
             <w:tcW w:w="1099" w:type="dxa"/>
           </w:tcPr>
+          <w:p>
+            <w:pPr>
+              <w:spacing w:line="240" w:lineRule="auto"/>
+              <w:jc w:val="center"/>
+              <w:rPr>
+                <w:sz w:val="22"/>
+              </w:rPr>
+            </w:pPr>
+            <w:r>
+              <w:rPr>
+                <w:sz w:val="22"/>
+              </w:rPr>
+              <w:t>Yes</w:t>
+            </w:r>
+          </w:p>
           <w:p>
             <w:pPr>
               <w:jc w:val="center"/>
@@ -1113,6 +1453,21 @@
           <w:p>
             <w:pPr>
               <w:spacing w:line="240" w:lineRule="auto"/>
+              <w:jc w:val="center"/>
+              <w:rPr>
+                <w:sz w:val="22"/>
+              </w:rPr>
+            </w:pPr>
+            <w:r>
+              <w:rPr>
+                <w:sz w:val="22"/>
+              </w:rPr>
+              <w:t>Yes</w:t>
+            </w:r>
+          </w:p>
+          <w:p>
+            <w:pPr>
+              <w:spacing w:line="240" w:lineRule="auto"/>
               <w:rPr>
                 <w:sz w:val="22"/>
               </w:rPr>
@@ -1126,6 +1481,21 @@
           <w:p>
             <w:pPr>
               <w:spacing w:line="240" w:lineRule="auto"/>
+              <w:jc w:val="center"/>
+              <w:rPr>
+                <w:sz w:val="22"/>
+              </w:rPr>
+            </w:pPr>
+            <w:r>
+              <w:rPr>
+                <w:sz w:val="22"/>
+              </w:rPr>
+              <w:t>Yes</w:t>
+            </w:r>
+          </w:p>
+          <w:p>
+            <w:pPr>
+              <w:spacing w:line="240" w:lineRule="auto"/>
               <w:rPr>
                 <w:sz w:val="22"/>
               </w:rPr>
@@ -1139,6 +1509,21 @@
           <w:p>
             <w:pPr>
               <w:spacing w:line="240" w:lineRule="auto"/>
+              <w:jc w:val="center"/>
+              <w:rPr>
+                <w:sz w:val="22"/>
+              </w:rPr>
+            </w:pPr>
+            <w:r>
+              <w:rPr>
+                <w:sz w:val="22"/>
+              </w:rPr>
+              <w:t>Yes</w:t>
+            </w:r>
+          </w:p>
+          <w:p>
+            <w:pPr>
+              <w:spacing w:line="240" w:lineRule="auto"/>
               <w:rPr>
                 <w:sz w:val="22"/>
               </w:rPr>
@@ -1152,6 +1537,21 @@
           <w:p>
             <w:pPr>
               <w:spacing w:line="240" w:lineRule="auto"/>
+              <w:jc w:val="center"/>
+              <w:rPr>
+                <w:sz w:val="22"/>
+              </w:rPr>
+            </w:pPr>
+            <w:r>
+              <w:rPr>
+                <w:sz w:val="22"/>
+              </w:rPr>
+              <w:t>Yes</w:t>
+            </w:r>
+          </w:p>
+          <w:p>
+            <w:pPr>
+              <w:spacing w:line="240" w:lineRule="auto"/>
               <w:rPr>
                 <w:sz w:val="22"/>
               </w:rPr>
@@ -1170,12 +1570,42 @@
                 <w:sz w:val="22"/>
               </w:rPr>
             </w:pPr>
+            <w:r>
+              <w:rPr>
+                <w:sz w:val="22"/>
+              </w:rPr>
+              <w:t>Yes</w:t>
+            </w:r>
+          </w:p>
+          <w:p>
+            <w:pPr>
+              <w:spacing w:line="240" w:lineRule="auto"/>
+              <w:jc w:val="center"/>
+              <w:rPr>
+                <w:sz w:val="22"/>
+              </w:rPr>
+            </w:pPr>
           </w:p>
         </w:tc>
         <w:tc>
           <w:tcPr>
             <w:tcW w:w="1099" w:type="dxa"/>
           </w:tcPr>
+          <w:p>
+            <w:pPr>
+              <w:spacing w:line="240" w:lineRule="auto"/>
+              <w:jc w:val="center"/>
+              <w:rPr>
+                <w:sz w:val="22"/>
+              </w:rPr>
+            </w:pPr>
+            <w:r>
+              <w:rPr>
+                <w:sz w:val="22"/>
+              </w:rPr>
+              <w:t>Yes</w:t>
+            </w:r>
+          </w:p>
           <w:p>
             <w:pPr>
               <w:spacing w:line="240" w:lineRule="auto"/>
@@ -1276,6 +1706,183 @@
                 <w:sz w:val="20"/>
               </w:rPr>
             </w:pPr>
+          </w:p>
+          <w:p>
+            <w:pPr>
+              <w:spacing w:after="0" w:line="240" w:lineRule="auto"/>
+              <w:rPr>
+                <w:rFonts w:ascii="Times New Roman" w:eastAsia="Times New Roman" w:hAnsi="Times New Roman" w:cs="Times New Roman"/>
+                <w:b/>
+                <w:bCs/>
+                <w:szCs w:val="24"/>
+              </w:rPr>
+            </w:pPr>
+            <w:r>
+              <w:rPr>
+                <w:rFonts w:ascii="Times New Roman" w:eastAsia="Times New Roman" w:hAnsi="Times New Roman" w:cs="Times New Roman"/>
+                <w:b/>
+                <w:bCs/>
+                <w:szCs w:val="24"/>
+              </w:rPr>
+              <w:t>Homepage</w:t>
+            </w:r>
+          </w:p>
+          <w:p>
+            <w:pPr>
+              <w:spacing w:after="0" w:line="240" w:lineRule="auto"/>
+              <w:rPr>
+                <w:rFonts w:ascii="Times New Roman" w:eastAsia="Times New Roman" w:hAnsi="Times New Roman" w:cs="Times New Roman"/>
+                <w:b/>
+                <w:bCs/>
+                <w:szCs w:val="24"/>
+              </w:rPr>
+            </w:pPr>
+            <w:r>
+              <w:rPr>
+                <w:rFonts w:ascii="Times New Roman" w:eastAsia="Times New Roman" w:hAnsi="Times New Roman" w:cs="Times New Roman"/>
+                <w:b/>
+                <w:bCs/>
+                <w:szCs w:val="24"/>
+              </w:rPr>
+              <w:lastRenderedPageBreak/>
+              <w:t>About Us Page</w:t>
+            </w:r>
+          </w:p>
+          <w:p>
+            <w:pPr>
+              <w:spacing w:after="0" w:line="240" w:lineRule="auto"/>
+              <w:rPr>
+                <w:rFonts w:ascii="Times New Roman" w:eastAsia="Times New Roman" w:hAnsi="Times New Roman" w:cs="Times New Roman"/>
+                <w:b/>
+                <w:bCs/>
+                <w:szCs w:val="24"/>
+              </w:rPr>
+            </w:pPr>
+            <w:r>
+              <w:rPr>
+                <w:rFonts w:ascii="Times New Roman" w:eastAsia="Times New Roman" w:hAnsi="Times New Roman" w:cs="Times New Roman"/>
+                <w:b/>
+                <w:bCs/>
+                <w:szCs w:val="24"/>
+              </w:rPr>
+              <w:t>Shop Page</w:t>
+            </w:r>
+            <w:r>
+              <w:rPr>
+                <w:rFonts w:ascii="Times New Roman" w:eastAsia="Times New Roman" w:hAnsi="Times New Roman" w:cs="Times New Roman"/>
+                <w:b/>
+                <w:bCs/>
+                <w:szCs w:val="24"/>
+              </w:rPr>
+              <w:t xml:space="preserve"> : </w:t>
+            </w:r>
+          </w:p>
+          <w:p>
+            <w:pPr>
+              <w:spacing w:after="0" w:line="240" w:lineRule="auto"/>
+              <w:rPr>
+                <w:rFonts w:ascii="Times New Roman" w:eastAsia="Times New Roman" w:hAnsi="Times New Roman" w:cs="Times New Roman"/>
+                <w:b/>
+                <w:bCs/>
+                <w:szCs w:val="24"/>
+              </w:rPr>
+            </w:pPr>
+            <w:r>
+              <w:rPr>
+                <w:rFonts w:ascii="Times New Roman" w:eastAsia="Times New Roman" w:hAnsi="Times New Roman" w:cs="Times New Roman"/>
+                <w:b/>
+                <w:bCs/>
+                <w:szCs w:val="24"/>
+              </w:rPr>
+              <w:t xml:space="preserve">Activities </w:t>
+            </w:r>
+            <w:r>
+              <w:rPr>
+                <w:rFonts w:ascii="Times New Roman" w:eastAsia="Times New Roman" w:hAnsi="Times New Roman" w:cs="Times New Roman"/>
+                <w:b/>
+                <w:bCs/>
+                <w:szCs w:val="24"/>
+              </w:rPr>
+              <w:t xml:space="preserve">Page: </w:t>
+            </w:r>
+          </w:p>
+          <w:p>
+            <w:pPr>
+              <w:spacing w:after="0" w:line="240" w:lineRule="auto"/>
+              <w:rPr>
+                <w:rFonts w:ascii="Times New Roman" w:eastAsia="Times New Roman" w:hAnsi="Times New Roman" w:cs="Times New Roman"/>
+                <w:b/>
+                <w:bCs/>
+                <w:szCs w:val="24"/>
+              </w:rPr>
+            </w:pPr>
+            <w:r>
+              <w:rPr>
+                <w:rFonts w:ascii="Times New Roman" w:eastAsia="Times New Roman" w:hAnsi="Times New Roman" w:cs="Times New Roman"/>
+                <w:b/>
+                <w:bCs/>
+                <w:szCs w:val="24"/>
+              </w:rPr>
+              <w:t>Contact Page</w:t>
+            </w:r>
+            <w:r>
+              <w:rPr>
+                <w:rFonts w:ascii="Times New Roman" w:eastAsia="Times New Roman" w:hAnsi="Times New Roman" w:cs="Times New Roman"/>
+                <w:b/>
+                <w:bCs/>
+                <w:szCs w:val="24"/>
+              </w:rPr>
+              <w:t>:</w:t>
+            </w:r>
+          </w:p>
+          <w:p>
+            <w:pPr>
+              <w:spacing w:after="0" w:line="240" w:lineRule="auto"/>
+              <w:rPr>
+                <w:rFonts w:ascii="Times New Roman" w:eastAsia="Times New Roman" w:hAnsi="Times New Roman" w:cs="Times New Roman"/>
+                <w:b/>
+                <w:bCs/>
+                <w:szCs w:val="24"/>
+              </w:rPr>
+            </w:pPr>
+            <w:r>
+              <w:rPr>
+                <w:rFonts w:ascii="Times New Roman" w:eastAsia="Times New Roman" w:hAnsi="Times New Roman" w:cs="Times New Roman"/>
+                <w:b/>
+                <w:bCs/>
+                <w:szCs w:val="24"/>
+              </w:rPr>
+              <w:t>Café Menu Page</w:t>
+            </w:r>
+          </w:p>
+          <w:p>
+            <w:pPr>
+              <w:spacing w:after="0" w:line="240" w:lineRule="auto"/>
+              <w:rPr>
+                <w:rFonts w:ascii="Times New Roman" w:eastAsia="Times New Roman" w:hAnsi="Times New Roman" w:cs="Times New Roman"/>
+                <w:b/>
+                <w:bCs/>
+                <w:szCs w:val="24"/>
+              </w:rPr>
+            </w:pPr>
+            <w:r>
+              <w:rPr>
+                <w:rFonts w:ascii="Times New Roman" w:eastAsia="Times New Roman" w:hAnsi="Times New Roman" w:cs="Times New Roman"/>
+                <w:b/>
+                <w:bCs/>
+                <w:szCs w:val="24"/>
+              </w:rPr>
+              <w:t>Photo Gallery</w:t>
+            </w:r>
+            <w:r>
+              <w:rPr>
+                <w:rFonts w:ascii="Times New Roman" w:eastAsia="Times New Roman" w:hAnsi="Times New Roman" w:cs="Times New Roman"/>
+                <w:b/>
+                <w:bCs/>
+                <w:szCs w:val="24"/>
+              </w:rPr>
+              <w:t>:</w:t>
+            </w:r>
           </w:p>
           <w:p>
             <w:pPr>
@@ -1291,123 +1898,6 @@
                 <w:lang w:val="en-GB"/>
               </w:rPr>
             </w:pPr>
-            <w:r>
-              <w:rPr>
-                <w:sz w:val="22"/>
-                <w:lang w:val="en-GB"/>
-              </w:rPr>
-              <w:t>Page 1</w:t>
-            </w:r>
-          </w:p>
-          <w:p>
-            <w:pPr>
-              <w:pStyle w:val="ListParagraph"/>
-              <w:numPr>
-                <w:ilvl w:val="0"/>
-                <w:numId w:val="2"/>
-              </w:numPr>
-              <w:spacing w:after="60" w:line="240" w:lineRule="auto"/>
-              <w:ind w:left="425" w:hanging="425"/>
-              <w:rPr>
-                <w:sz w:val="22"/>
-                <w:lang w:val="en-GB"/>
-              </w:rPr>
-            </w:pPr>
-            <w:r>
-              <w:rPr>
-                <w:sz w:val="22"/>
-                <w:lang w:val="en-GB"/>
-              </w:rPr>
-              <w:t>Page 2</w:t>
-            </w:r>
-          </w:p>
-          <w:p>
-            <w:pPr>
-              <w:pStyle w:val="ListParagraph"/>
-              <w:numPr>
-                <w:ilvl w:val="0"/>
-                <w:numId w:val="2"/>
-              </w:numPr>
-              <w:spacing w:after="60" w:line="240" w:lineRule="auto"/>
-              <w:ind w:left="425" w:hanging="425"/>
-              <w:rPr>
-                <w:sz w:val="22"/>
-                <w:lang w:val="en-GB"/>
-              </w:rPr>
-            </w:pPr>
-            <w:r>
-              <w:rPr>
-                <w:sz w:val="22"/>
-                <w:lang w:val="en-GB"/>
-              </w:rPr>
-              <w:t>Page 3</w:t>
-            </w:r>
-          </w:p>
-          <w:p>
-            <w:pPr>
-              <w:pStyle w:val="ListParagraph"/>
-              <w:numPr>
-                <w:ilvl w:val="0"/>
-                <w:numId w:val="2"/>
-              </w:numPr>
-              <w:spacing w:after="60" w:line="240" w:lineRule="auto"/>
-              <w:ind w:left="425" w:hanging="425"/>
-              <w:rPr>
-                <w:sz w:val="22"/>
-                <w:lang w:val="en-GB"/>
-              </w:rPr>
-            </w:pPr>
-            <w:r>
-              <w:rPr>
-                <w:sz w:val="22"/>
-                <w:lang w:val="en-GB"/>
-              </w:rPr>
-              <w:t>Page 4</w:t>
-            </w:r>
-          </w:p>
-          <w:p>
-            <w:pPr>
-              <w:pStyle w:val="ListParagraph"/>
-              <w:numPr>
-                <w:ilvl w:val="0"/>
-                <w:numId w:val="2"/>
-              </w:numPr>
-              <w:spacing w:after="60" w:line="240" w:lineRule="auto"/>
-              <w:ind w:left="425" w:hanging="425"/>
-              <w:rPr>
-                <w:sz w:val="22"/>
-                <w:lang w:val="en-GB"/>
-              </w:rPr>
-            </w:pPr>
-            <w:r>
-              <w:rPr>
-                <w:sz w:val="22"/>
-                <w:lang w:val="en-GB"/>
-              </w:rPr>
-              <w:t>Page 5</w:t>
-            </w:r>
-          </w:p>
-          <w:p>
-            <w:pPr>
-              <w:pStyle w:val="ListParagraph"/>
-              <w:numPr>
-                <w:ilvl w:val="0"/>
-                <w:numId w:val="2"/>
-              </w:numPr>
-              <w:spacing w:after="60" w:line="240" w:lineRule="auto"/>
-              <w:ind w:left="425" w:hanging="425"/>
-              <w:rPr>
-                <w:sz w:val="22"/>
-                <w:lang w:val="en-GB"/>
-              </w:rPr>
-            </w:pPr>
-            <w:r>
-              <w:rPr>
-                <w:sz w:val="22"/>
-                <w:lang w:val="en-GB"/>
-              </w:rPr>
-              <w:t>Page 6</w:t>
-            </w:r>
           </w:p>
         </w:tc>
         <w:tc>
@@ -1431,6 +1921,21 @@
                 <w:sz w:val="22"/>
               </w:rPr>
             </w:pPr>
+            <w:r>
+              <w:rPr>
+                <w:sz w:val="22"/>
+              </w:rPr>
+              <w:t>Yes</w:t>
+            </w:r>
+          </w:p>
+          <w:p>
+            <w:pPr>
+              <w:spacing w:line="240" w:lineRule="auto"/>
+              <w:jc w:val="center"/>
+              <w:rPr>
+                <w:sz w:val="22"/>
+              </w:rPr>
+            </w:pPr>
           </w:p>
           <w:p>
             <w:pPr>
@@ -1499,6 +2004,21 @@
                 <w:sz w:val="22"/>
               </w:rPr>
             </w:pPr>
+            <w:r>
+              <w:rPr>
+                <w:sz w:val="22"/>
+              </w:rPr>
+              <w:t>Yes</w:t>
+            </w:r>
+          </w:p>
+          <w:p>
+            <w:pPr>
+              <w:spacing w:line="240" w:lineRule="auto"/>
+              <w:jc w:val="center"/>
+              <w:rPr>
+                <w:sz w:val="22"/>
+              </w:rPr>
+            </w:pPr>
           </w:p>
           <w:p>
             <w:pPr>
@@ -1567,6 +2087,12 @@
                 <w:sz w:val="22"/>
               </w:rPr>
             </w:pPr>
+            <w:r>
+              <w:rPr>
+                <w:sz w:val="22"/>
+              </w:rPr>
+              <w:t>Yes</w:t>
+            </w:r>
           </w:p>
           <w:p>
             <w:pPr>
@@ -1635,6 +2161,21 @@
                 <w:sz w:val="22"/>
               </w:rPr>
             </w:pPr>
+            <w:r>
+              <w:rPr>
+                <w:sz w:val="22"/>
+              </w:rPr>
+              <w:t>Yes</w:t>
+            </w:r>
+          </w:p>
+          <w:p>
+            <w:pPr>
+              <w:spacing w:line="240" w:lineRule="auto"/>
+              <w:jc w:val="center"/>
+              <w:rPr>
+                <w:sz w:val="22"/>
+              </w:rPr>
+            </w:pPr>
           </w:p>
           <w:p>
             <w:pPr>
@@ -1702,6 +2243,21 @@
                 <w:sz w:val="22"/>
               </w:rPr>
             </w:pPr>
+            <w:r>
+              <w:rPr>
+                <w:sz w:val="22"/>
+              </w:rPr>
+              <w:t>Yes</w:t>
+            </w:r>
+          </w:p>
+          <w:p>
+            <w:pPr>
+              <w:spacing w:line="240" w:lineRule="auto"/>
+              <w:jc w:val="center"/>
+              <w:rPr>
+                <w:sz w:val="22"/>
+              </w:rPr>
+            </w:pPr>
           </w:p>
           <w:p>
             <w:pPr>
@@ -1769,6 +2325,12 @@
                 <w:sz w:val="22"/>
               </w:rPr>
             </w:pPr>
+            <w:r>
+              <w:rPr>
+                <w:sz w:val="22"/>
+              </w:rPr>
+              <w:t>Yes</w:t>
+            </w:r>
           </w:p>
           <w:p>
             <w:pPr>
@@ -1843,8 +2405,8 @@
 </file>
 
 <file path=word/numbering.xml><?xml version="1.0" encoding="utf-8"?>
-<w:numbering xmlns:wpc="http://schemas.microsoft.com/office/word/2010/wordprocessingCanvas" xmlns:mc="http://schemas.openxmlformats.org/markup-compatibility/2006" xmlns:o="urn:schemas-microsoft-com:office:office" xmlns:r="http://schemas.openxmlformats.org/officeDocument/2006/relationships" xmlns:m="http://schemas.openxmlformats.org/officeDocument/2006/math" xmlns:v="urn:schemas-microsoft-com:vml" xmlns:wp14="http://schemas.microsoft.com/office/word/2010/wordprocessingDrawing" xmlns:wp="http://schemas.openxmlformats.org/drawingml/2006/wordprocessingDrawing" xmlns:w10="urn:schemas-microsoft-com:office:word" xmlns:w="http://schemas.openxmlformats.org/wordprocessingml/2006/main" xmlns:w14="http://schemas.microsoft.com/office/word/2010/wordml" xmlns:w15="http://schemas.microsoft.com/office/word/2012/wordml" xmlns:wpg="http://schemas.microsoft.com/office/word/2010/wordprocessingGroup" xmlns:wpi="http://schemas.microsoft.com/office/word/2010/wordprocessingInk" xmlns:wne="http://schemas.microsoft.com/office/word/2006/wordml" xmlns:wps="http://schemas.microsoft.com/office/word/2010/wordprocessingShape" mc:Ignorable="w14 w15 wp14">
-  <w:abstractNum w:abstractNumId="0">
+<w:numbering xmlns:wpc="http://schemas.microsoft.com/office/word/2010/wordprocessingCanvas" xmlns:cx="http://schemas.microsoft.com/office/drawing/2014/chartex" xmlns:cx1="http://schemas.microsoft.com/office/drawing/2015/9/8/chartex" xmlns:cx2="http://schemas.microsoft.com/office/drawing/2015/10/21/chartex" xmlns:cx3="http://schemas.microsoft.com/office/drawing/2016/5/9/chartex" xmlns:cx4="http://schemas.microsoft.com/office/drawing/2016/5/10/chartex" xmlns:cx5="http://schemas.microsoft.com/office/drawing/2016/5/11/chartex" xmlns:cx6="http://schemas.microsoft.com/office/drawing/2016/5/12/chartex" xmlns:cx7="http://schemas.microsoft.com/office/drawing/2016/5/13/chartex" xmlns:cx8="http://schemas.microsoft.com/office/drawing/2016/5/14/chartex" xmlns:mc="http://schemas.openxmlformats.org/markup-compatibility/2006" xmlns:aink="http://schemas.microsoft.com/office/drawing/2016/ink" xmlns:am3d="http://schemas.microsoft.com/office/drawing/2017/model3d" xmlns:o="urn:schemas-microsoft-com:office:office" xmlns:oel="http://schemas.microsoft.com/office/2019/extlst" xmlns:r="http://schemas.openxmlformats.org/officeDocument/2006/relationships" xmlns:m="http://schemas.openxmlformats.org/officeDocument/2006/math" xmlns:v="urn:schemas-microsoft-com:vml" xmlns:wp14="http://schemas.microsoft.com/office/word/2010/wordprocessingDrawing" xmlns:wp="http://schemas.openxmlformats.org/drawingml/2006/wordprocessingDrawing" xmlns:w10="urn:schemas-microsoft-com:office:word" xmlns:w="http://schemas.openxmlformats.org/wordprocessingml/2006/main" xmlns:w14="http://schemas.microsoft.com/office/word/2010/wordml" xmlns:w15="http://schemas.microsoft.com/office/word/2012/wordml" xmlns:w16cex="http://schemas.microsoft.com/office/word/2018/wordml/cex" xmlns:w16cid="http://schemas.microsoft.com/office/word/2016/wordml/cid" xmlns:w16="http://schemas.microsoft.com/office/word/2018/wordml" xmlns:w16du="http://schemas.microsoft.com/office/word/2023/wordml/word16du" xmlns:w16sdtdh="http://schemas.microsoft.com/office/word/2020/wordml/sdtdatahash" xmlns:w16se="http://schemas.microsoft.com/office/word/2015/wordml/symex" xmlns:wpg="http://schemas.microsoft.com/office/word/2010/wordprocessingGroup" xmlns:wpi="http://schemas.microsoft.com/office/word/2010/wordprocessingInk" xmlns:wne="http://schemas.microsoft.com/office/word/2006/wordml" xmlns:wps="http://schemas.microsoft.com/office/word/2010/wordprocessingShape" mc:Ignorable="w14 w15 w16se w16cid w16 w16cex w16sdtdh w16du wp14">
+  <w:abstractNum w:abstractNumId="0" w15:restartNumberingAfterBreak="0">
     <w:nsid w:val="3F0266FA"/>
     <w:multiLevelType w:val="hybridMultilevel"/>
     <w:tmpl w:val="B026248C"/>
@@ -1957,7 +2519,7 @@
       </w:rPr>
     </w:lvl>
   </w:abstractNum>
-  <w:abstractNum w:abstractNumId="1">
+  <w:abstractNum w:abstractNumId="1" w15:restartNumberingAfterBreak="0">
     <w:nsid w:val="67794E54"/>
     <w:multiLevelType w:val="hybridMultilevel"/>
     <w:tmpl w:val="522A9F0A"/>
@@ -2070,17 +2632,17 @@
       </w:rPr>
     </w:lvl>
   </w:abstractNum>
-  <w:num w:numId="1">
+  <w:num w:numId="1" w16cid:durableId="2075927687">
     <w:abstractNumId w:val="1"/>
   </w:num>
-  <w:num w:numId="2">
+  <w:num w:numId="2" w16cid:durableId="1857503053">
     <w:abstractNumId w:val="0"/>
   </w:num>
 </w:numbering>
 </file>
 
 <file path=word/styles.xml><?xml version="1.0" encoding="utf-8"?>
-<w:styles xmlns:mc="http://schemas.openxmlformats.org/markup-compatibility/2006" xmlns:r="http://schemas.openxmlformats.org/officeDocument/2006/relationships" xmlns:w="http://schemas.openxmlformats.org/wordprocessingml/2006/main" xmlns:w14="http://schemas.microsoft.com/office/word/2010/wordml" xmlns:w15="http://schemas.microsoft.com/office/word/2012/wordml" mc:Ignorable="w14 w15">
+<w:styles xmlns:mc="http://schemas.openxmlformats.org/markup-compatibility/2006" xmlns:r="http://schemas.openxmlformats.org/officeDocument/2006/relationships" xmlns:w="http://schemas.openxmlformats.org/wordprocessingml/2006/main" xmlns:w14="http://schemas.microsoft.com/office/word/2010/wordml" xmlns:w15="http://schemas.microsoft.com/office/word/2012/wordml" xmlns:w16cex="http://schemas.microsoft.com/office/word/2018/wordml/cex" xmlns:w16cid="http://schemas.microsoft.com/office/word/2016/wordml/cid" xmlns:w16="http://schemas.microsoft.com/office/word/2018/wordml" xmlns:w16du="http://schemas.microsoft.com/office/word/2023/wordml/word16du" xmlns:w16sdtdh="http://schemas.microsoft.com/office/word/2020/wordml/sdtdatahash" xmlns:w16se="http://schemas.microsoft.com/office/word/2015/wordml/symex" mc:Ignorable="w14 w15 w16se w16cid w16 w16cex w16sdtdh w16du">
   <w:docDefaults>
     <w:rPrDefault>
       <w:rPr>
@@ -2096,7 +2658,7 @@
       </w:pPr>
     </w:pPrDefault>
   </w:docDefaults>
-  <w:latentStyles w:defLockedState="0" w:defUIPriority="99" w:defSemiHidden="0" w:defUnhideWhenUsed="0" w:defQFormat="0" w:count="371">
+  <w:latentStyles w:defLockedState="0" w:defUIPriority="99" w:defSemiHidden="0" w:defUnhideWhenUsed="0" w:defQFormat="0" w:count="376">
     <w:lsdException w:name="Normal" w:uiPriority="0" w:qFormat="1"/>
     <w:lsdException w:name="heading 1" w:uiPriority="9" w:qFormat="1"/>
     <w:lsdException w:name="heading 2" w:semiHidden="1" w:uiPriority="9" w:unhideWhenUsed="1" w:qFormat="1"/>
@@ -2468,6 +3030,11 @@
     <w:lsdException w:name="List Table 5 Dark Accent 6" w:uiPriority="50"/>
     <w:lsdException w:name="List Table 6 Colorful Accent 6" w:uiPriority="51"/>
     <w:lsdException w:name="List Table 7 Colorful Accent 6" w:uiPriority="52"/>
+    <w:lsdException w:name="Mention" w:semiHidden="1" w:unhideWhenUsed="1"/>
+    <w:lsdException w:name="Smart Hyperlink" w:semiHidden="1" w:unhideWhenUsed="1"/>
+    <w:lsdException w:name="Hashtag" w:semiHidden="1" w:unhideWhenUsed="1"/>
+    <w:lsdException w:name="Unresolved Mention" w:semiHidden="1" w:unhideWhenUsed="1"/>
+    <w:lsdException w:name="Smart Link" w:semiHidden="1" w:unhideWhenUsed="1"/>
   </w:latentStyles>
   <w:style w:type="paragraph" w:default="1" w:styleId="Normal">
     <w:name w:val="Normal"/>

</xml_diff>